<commit_message>
feat: Add email validation for findOrCreateUser method in AuthService
</commit_message>
<xml_diff>
--- a/public/plantillas/postulacion_plantilla.docx
+++ b/public/plantillas/postulacion_plantilla.docx
@@ -1,6 +1,6 @@
 
 <file path=word/document.xml><?xml version="1.0" encoding="utf-8"?>
-<w:document xmlns:wpc="http://schemas.microsoft.com/office/word/2010/wordprocessingCanvas" xmlns:cx="http://schemas.microsoft.com/office/drawing/2014/chartex" xmlns:cx1="http://schemas.microsoft.com/office/drawing/2015/9/8/chartex" xmlns:cx2="http://schemas.microsoft.com/office/drawing/2015/10/21/chartex" xmlns:cx3="http://schemas.microsoft.com/office/drawing/2016/5/9/chartex" xmlns:cx4="http://schemas.microsoft.com/office/drawing/2016/5/10/chartex" xmlns:cx5="http://schemas.microsoft.com/office/drawing/2016/5/11/chartex" xmlns:cx6="http://schemas.microsoft.com/office/drawing/2016/5/12/chartex" xmlns:cx7="http://schemas.microsoft.com/office/drawing/2016/5/13/chartex" xmlns:cx8="http://schemas.microsoft.com/office/drawing/2016/5/14/chartex" xmlns:mc="http://schemas.openxmlformats.org/markup-compatibility/2006" xmlns:aink="http://schemas.microsoft.com/office/drawing/2016/ink" xmlns:am3d="http://schemas.microsoft.com/office/drawing/2017/model3d" xmlns:o="urn:schemas-microsoft-com:office:office" xmlns:r="http://schemas.openxmlformats.org/officeDocument/2006/relationships" xmlns:m="http://schemas.openxmlformats.org/officeDocument/2006/math" xmlns:v="urn:schemas-microsoft-com:vml" xmlns:wp14="http://schemas.microsoft.com/office/word/2010/wordprocessingDrawing" xmlns:wp="http://schemas.openxmlformats.org/drawingml/2006/wordprocessingDrawing" xmlns:w10="urn:schemas-microsoft-com:office:word" xmlns:w="http://schemas.openxmlformats.org/wordprocessingml/2006/main" xmlns:w14="http://schemas.microsoft.com/office/word/2010/wordml" xmlns:w15="http://schemas.microsoft.com/office/word/2012/wordml" xmlns:w16cid="http://schemas.microsoft.com/office/word/2016/wordml/cid" xmlns:w16se="http://schemas.microsoft.com/office/word/2015/wordml/symex" xmlns:wpg="http://schemas.microsoft.com/office/word/2010/wordprocessingGroup" xmlns:wpi="http://schemas.microsoft.com/office/word/2010/wordprocessingInk" xmlns:wne="http://schemas.microsoft.com/office/word/2006/wordml" xmlns:wps="http://schemas.microsoft.com/office/word/2010/wordprocessingShape" mc:Ignorable="w14 w15 w16se w16cid wp14">
+<w:document xmlns:wpc="http://schemas.microsoft.com/office/word/2010/wordprocessingCanvas" xmlns:cx="http://schemas.microsoft.com/office/drawing/2014/chartex" xmlns:cx1="http://schemas.microsoft.com/office/drawing/2015/9/8/chartex" xmlns:cx2="http://schemas.microsoft.com/office/drawing/2015/10/21/chartex" xmlns:cx3="http://schemas.microsoft.com/office/drawing/2016/5/9/chartex" xmlns:cx4="http://schemas.microsoft.com/office/drawing/2016/5/10/chartex" xmlns:cx5="http://schemas.microsoft.com/office/drawing/2016/5/11/chartex" xmlns:cx6="http://schemas.microsoft.com/office/drawing/2016/5/12/chartex" xmlns:cx7="http://schemas.microsoft.com/office/drawing/2016/5/13/chartex" xmlns:cx8="http://schemas.microsoft.com/office/drawing/2016/5/14/chartex" xmlns:mc="http://schemas.openxmlformats.org/markup-compatibility/2006" xmlns:aink="http://schemas.microsoft.com/office/drawing/2016/ink" xmlns:am3d="http://schemas.microsoft.com/office/drawing/2017/model3d" xmlns:o="urn:schemas-microsoft-com:office:office" xmlns:oel="http://schemas.microsoft.com/office/2019/extlst" xmlns:r="http://schemas.openxmlformats.org/officeDocument/2006/relationships" xmlns:m="http://schemas.openxmlformats.org/officeDocument/2006/math" xmlns:v="urn:schemas-microsoft-com:vml" xmlns:wp14="http://schemas.microsoft.com/office/word/2010/wordprocessingDrawing" xmlns:wp="http://schemas.openxmlformats.org/drawingml/2006/wordprocessingDrawing" xmlns:w10="urn:schemas-microsoft-com:office:word" xmlns:w="http://schemas.openxmlformats.org/wordprocessingml/2006/main" xmlns:w14="http://schemas.microsoft.com/office/word/2010/wordml" xmlns:w15="http://schemas.microsoft.com/office/word/2012/wordml" xmlns:w16cex="http://schemas.microsoft.com/office/word/2018/wordml/cex" xmlns:w16cid="http://schemas.microsoft.com/office/word/2016/wordml/cid" xmlns:w16="http://schemas.microsoft.com/office/word/2018/wordml" xmlns:w16sdtdh="http://schemas.microsoft.com/office/word/2020/wordml/sdtdatahash" xmlns:w16se="http://schemas.microsoft.com/office/word/2015/wordml/symex" xmlns:wpg="http://schemas.microsoft.com/office/word/2010/wordprocessingGroup" xmlns:wpi="http://schemas.microsoft.com/office/word/2010/wordprocessingInk" xmlns:wne="http://schemas.microsoft.com/office/word/2006/wordml" xmlns:wps="http://schemas.microsoft.com/office/word/2010/wordprocessingShape" mc:Ignorable="w14 w15 w16se w16cid w16 w16cex w16sdtdh wp14">
   <w:body>
     <w:p>
       <w:pPr>
@@ -103,7 +103,7 @@
           <w:b/>
           <w:sz w:val="24"/>
         </w:rPr>
-        <w:t>${dia}</w:t>
+        <w:t>{dia}</w:t>
       </w:r>
       <w:r>
         <w:rPr>
@@ -127,7 +127,7 @@
           <w:b/>
           <w:sz w:val="24"/>
         </w:rPr>
-        <w:t xml:space="preserve"> ${mes} </w:t>
+        <w:t xml:space="preserve"> {mes} </w:t>
       </w:r>
       <w:r>
         <w:rPr>
@@ -143,7 +143,7 @@
           <w:b/>
           <w:sz w:val="24"/>
         </w:rPr>
-        <w:t xml:space="preserve"> ${anio}</w:t>
+        <w:t xml:space="preserve"> {anio}</w:t>
       </w:r>
     </w:p>
     <w:p>
@@ -189,8 +189,6 @@
         </w:rPr>
         <w:t>Datos Alumno</w:t>
       </w:r>
-      <w:bookmarkStart w:id="0" w:name="_GoBack"/>
-      <w:bookmarkEnd w:id="0"/>
       <w:r>
         <w:rPr>
           <w:rFonts w:ascii="Arial" w:eastAsia="Arial" w:hAnsi="Arial" w:cs="Arial"/>
@@ -214,7 +212,7 @@
     </w:p>
     <w:tbl>
       <w:tblPr>
-        <w:tblStyle w:val="Tablaconcuadrcula"/>
+        <w:tblStyle w:val="TableGrid0"/>
         <w:tblW w:w="0" w:type="auto"/>
         <w:tblInd w:w="-5" w:type="dxa"/>
         <w:tblBorders>
@@ -228,10 +226,10 @@
         <w:tblLook w:val="04A0" w:firstRow="1" w:lastRow="0" w:firstColumn="1" w:lastColumn="0" w:noHBand="0" w:noVBand="1"/>
       </w:tblPr>
       <w:tblGrid>
-        <w:gridCol w:w="1991"/>
-        <w:gridCol w:w="2603"/>
-        <w:gridCol w:w="1642"/>
-        <w:gridCol w:w="2909"/>
+        <w:gridCol w:w="1998"/>
+        <w:gridCol w:w="2574"/>
+        <w:gridCol w:w="1705"/>
+        <w:gridCol w:w="2868"/>
       </w:tblGrid>
       <w:tr>
         <w:tc>
@@ -271,7 +269,7 @@
                 <w:sz w:val="24"/>
                 <w:u w:val="single"/>
               </w:rPr>
-              <w:t>${primer_nombre} ${segundo_nombre} ${apellido_paterno} ${apellido_materno}</w:t>
+              <w:t>{primer_nombre} {segundo_nombre} {apellido_paterno} {apellido_materno}</w:t>
             </w:r>
           </w:p>
         </w:tc>
@@ -321,14 +319,14 @@
                 <w:rFonts w:ascii="Arial" w:eastAsia="Arial" w:hAnsi="Arial" w:cs="Arial"/>
                 <w:sz w:val="24"/>
               </w:rPr>
-              <w:t>${run}</w:t>
-            </w:r>
-            <w:r>
-              <w:rPr>
-                <w:rFonts w:ascii="Arial" w:eastAsia="Arial" w:hAnsi="Arial" w:cs="Arial"/>
-                <w:sz w:val="24"/>
-              </w:rPr>
-              <w:t>-${df}</w:t>
+              <w:t>{run}</w:t>
+            </w:r>
+            <w:r>
+              <w:rPr>
+                <w:rFonts w:ascii="Arial" w:eastAsia="Arial" w:hAnsi="Arial" w:cs="Arial"/>
+                <w:sz w:val="24"/>
+              </w:rPr>
+              <w:t>-{df}</w:t>
             </w:r>
           </w:p>
         </w:tc>
@@ -376,7 +374,7 @@
                 <w:rFonts w:ascii="Arial" w:eastAsia="Arial" w:hAnsi="Arial" w:cs="Arial"/>
                 <w:sz w:val="24"/>
               </w:rPr>
-              <w:t xml:space="preserve"> ${telefono}</w:t>
+              <w:t xml:space="preserve"> {telefono}</w:t>
             </w:r>
           </w:p>
         </w:tc>
@@ -426,7 +424,7 @@
                 <w:rFonts w:ascii="Arial" w:eastAsia="Arial" w:hAnsi="Arial" w:cs="Arial"/>
                 <w:sz w:val="24"/>
               </w:rPr>
-              <w:t>${correo_institucional}</w:t>
+              <w:t>{correo_institucional}</w:t>
             </w:r>
           </w:p>
         </w:tc>
@@ -474,7 +472,7 @@
                 <w:rFonts w:ascii="Arial" w:eastAsia="Arial" w:hAnsi="Arial" w:cs="Arial"/>
                 <w:sz w:val="24"/>
               </w:rPr>
-              <w:t>${correo_personal}</w:t>
+              <w:t>{correo_personal}</w:t>
             </w:r>
           </w:p>
         </w:tc>
@@ -524,7 +522,7 @@
                 <w:rFonts w:ascii="Arial" w:eastAsia="Arial" w:hAnsi="Arial" w:cs="Arial"/>
                 <w:sz w:val="24"/>
               </w:rPr>
-              <w:t>${sede}</w:t>
+              <w:t>{sede}</w:t>
             </w:r>
           </w:p>
         </w:tc>
@@ -572,7 +570,7 @@
                 <w:rFonts w:ascii="Arial" w:eastAsia="Arial" w:hAnsi="Arial" w:cs="Arial"/>
                 <w:sz w:val="24"/>
               </w:rPr>
-              <w:t>${practica}</w:t>
+              <w:t>{practica}</w:t>
             </w:r>
           </w:p>
         </w:tc>
@@ -622,7 +620,14 @@
                 <w:rFonts w:ascii="Arial" w:eastAsia="Arial" w:hAnsi="Arial" w:cs="Arial"/>
                 <w:sz w:val="24"/>
               </w:rPr>
-              <w:t>${anio_ingreso}</w:t>
+              <w:t>{</w:t>
+            </w:r>
+            <w:r>
+              <w:rPr>
+                <w:rFonts w:ascii="Arial" w:eastAsia="Arial" w:hAnsi="Arial" w:cs="Arial"/>
+                <w:sz w:val="24"/>
+              </w:rPr>
+              <w:t>anio_ingreso}</w:t>
             </w:r>
           </w:p>
         </w:tc>
@@ -670,7 +675,7 @@
                 <w:rFonts w:ascii="Arial" w:eastAsia="Arial" w:hAnsi="Arial" w:cs="Arial"/>
                 <w:sz w:val="24"/>
               </w:rPr>
-              <w:t>${ultimo_sem_aprobado}</w:t>
+              <w:t>{ultimo_sem_aprobado}</w:t>
             </w:r>
           </w:p>
         </w:tc>
@@ -720,7 +725,7 @@
                 <w:rFonts w:ascii="Arial" w:eastAsia="Arial" w:hAnsi="Arial" w:cs="Arial"/>
                 <w:sz w:val="24"/>
               </w:rPr>
-              <w:t>${</w:t>
+              <w:t>{</w:t>
             </w:r>
             <w:r>
               <w:rPr>
@@ -825,7 +830,7 @@
     </w:p>
     <w:tbl>
       <w:tblPr>
-        <w:tblStyle w:val="Tablaconcuadrcula"/>
+        <w:tblStyle w:val="TableGrid0"/>
         <w:tblW w:w="0" w:type="auto"/>
         <w:tblInd w:w="-5" w:type="dxa"/>
         <w:tblBorders>
@@ -904,7 +909,7 @@
                 <w:sz w:val="24"/>
                 <w:szCs w:val="24"/>
               </w:rPr>
-              <w:t>${nombre_organismo}</w:t>
+              <w:t>{nombre_organismo}</w:t>
             </w:r>
           </w:p>
         </w:tc>
@@ -971,7 +976,7 @@
                 <w:sz w:val="24"/>
                 <w:szCs w:val="24"/>
               </w:rPr>
-              <w:t>${direccion_organismo}</w:t>
+              <w:t>{direccion_organismo}</w:t>
             </w:r>
           </w:p>
         </w:tc>
@@ -1038,7 +1043,7 @@
                 <w:sz w:val="24"/>
                 <w:szCs w:val="24"/>
               </w:rPr>
-              <w:t>${division_departamento}</w:t>
+              <w:t>{division_departamento}</w:t>
             </w:r>
           </w:p>
         </w:tc>
@@ -1105,7 +1110,7 @@
                 <w:sz w:val="24"/>
                 <w:szCs w:val="24"/>
               </w:rPr>
-              <w:t>${seccion_unidad}</w:t>
+              <w:t>{seccion_unidad}</w:t>
             </w:r>
           </w:p>
         </w:tc>
@@ -1172,7 +1177,7 @@
                 <w:sz w:val="24"/>
                 <w:szCs w:val="24"/>
               </w:rPr>
-              <w:t>${nombre_supervisor}</w:t>
+              <w:t>{nombre_supervisor}</w:t>
             </w:r>
           </w:p>
         </w:tc>
@@ -1239,7 +1244,7 @@
                 <w:sz w:val="24"/>
                 <w:szCs w:val="24"/>
               </w:rPr>
-              <w:t>${cargo_supervisor}</w:t>
+              <w:t>{cargo_supervisor}</w:t>
             </w:r>
           </w:p>
         </w:tc>
@@ -1306,7 +1311,7 @@
                 <w:sz w:val="24"/>
                 <w:szCs w:val="24"/>
               </w:rPr>
-              <w:t>${correo_supervisor}</w:t>
+              <w:t>{correo_supervisor}</w:t>
             </w:r>
           </w:p>
         </w:tc>
@@ -1354,7 +1359,7 @@
     </w:p>
     <w:p>
       <w:pPr>
-        <w:pStyle w:val="Prrafodelista"/>
+        <w:pStyle w:val="ListParagraph"/>
         <w:numPr>
           <w:ilvl w:val="0"/>
           <w:numId w:val="3"/>
@@ -1433,7 +1438,7 @@
                 <w:rFonts w:ascii="Arial" w:eastAsia="Arial" w:hAnsi="Arial" w:cs="Arial"/>
                 <w:sz w:val="24"/>
               </w:rPr>
-              <w:t>${</w:t>
+              <w:t>{</w:t>
             </w:r>
             <w:r>
               <w:rPr>
@@ -1498,7 +1503,7 @@
                 <w:rFonts w:ascii="Arial" w:hAnsi="Arial" w:cs="Arial"/>
                 <w:sz w:val="24"/>
               </w:rPr>
-              <w:t>${fecha_termino}</w:t>
+              <w:t>{fecha_termino}</w:t>
             </w:r>
           </w:p>
         </w:tc>
@@ -1544,12 +1549,12 @@
         <w:tblLook w:val="04A0" w:firstRow="1" w:lastRow="0" w:firstColumn="1" w:lastColumn="0" w:noHBand="0" w:noVBand="1"/>
       </w:tblPr>
       <w:tblGrid>
-        <w:gridCol w:w="654"/>
-        <w:gridCol w:w="1872"/>
+        <w:gridCol w:w="669"/>
+        <w:gridCol w:w="1876"/>
         <w:gridCol w:w="1794"/>
-        <w:gridCol w:w="1738"/>
-        <w:gridCol w:w="1661"/>
-        <w:gridCol w:w="1410"/>
+        <w:gridCol w:w="1737"/>
+        <w:gridCol w:w="1657"/>
+        <w:gridCol w:w="1396"/>
       </w:tblGrid>
       <w:tr>
         <w:trPr>
@@ -1856,7 +1861,7 @@
                 <w:rFonts w:ascii="Arial" w:eastAsia="Arial" w:hAnsi="Arial" w:cs="Arial"/>
                 <w:sz w:val="24"/>
               </w:rPr>
-              <w:t>${</w:t>
+              <w:t>{</w:t>
             </w:r>
             <w:r>
               <w:rPr>
@@ -1894,7 +1899,7 @@
                 <w:rFonts w:ascii="Arial" w:eastAsia="Arial" w:hAnsi="Arial" w:cs="Arial"/>
                 <w:sz w:val="24"/>
               </w:rPr>
-              <w:t>${</w:t>
+              <w:t>{</w:t>
             </w:r>
             <w:r>
               <w:rPr>
@@ -1939,7 +1944,7 @@
                 <w:rFonts w:ascii="Arial" w:eastAsia="Arial" w:hAnsi="Arial" w:cs="Arial"/>
                 <w:sz w:val="24"/>
               </w:rPr>
-              <w:t>${</w:t>
+              <w:t>{</w:t>
             </w:r>
             <w:r>
               <w:rPr>
@@ -1984,7 +1989,7 @@
                 <w:rFonts w:ascii="Arial" w:eastAsia="Arial" w:hAnsi="Arial" w:cs="Arial"/>
                 <w:sz w:val="24"/>
               </w:rPr>
-              <w:t>${</w:t>
+              <w:t>{</w:t>
             </w:r>
             <w:r>
               <w:rPr>
@@ -2029,7 +2034,7 @@
                 <w:rFonts w:ascii="Arial" w:eastAsia="Arial" w:hAnsi="Arial" w:cs="Arial"/>
                 <w:sz w:val="24"/>
               </w:rPr>
-              <w:t>${</w:t>
+              <w:t>{</w:t>
             </w:r>
             <w:r>
               <w:rPr>
@@ -2104,7 +2109,7 @@
                 <w:rFonts w:ascii="Arial" w:eastAsia="Arial" w:hAnsi="Arial" w:cs="Arial"/>
                 <w:sz w:val="24"/>
               </w:rPr>
-              <w:t>${</w:t>
+              <w:t>{</w:t>
             </w:r>
             <w:r>
               <w:rPr>
@@ -2149,7 +2154,7 @@
                 <w:rFonts w:ascii="Arial" w:eastAsia="Arial" w:hAnsi="Arial" w:cs="Arial"/>
                 <w:sz w:val="24"/>
               </w:rPr>
-              <w:t>${</w:t>
+              <w:t>{</w:t>
             </w:r>
             <w:r>
               <w:rPr>
@@ -2194,7 +2199,7 @@
                 <w:rFonts w:ascii="Arial" w:eastAsia="Arial" w:hAnsi="Arial" w:cs="Arial"/>
                 <w:sz w:val="24"/>
               </w:rPr>
-              <w:t>${</w:t>
+              <w:t>{</w:t>
             </w:r>
             <w:r>
               <w:rPr>
@@ -2239,7 +2244,7 @@
                 <w:rFonts w:ascii="Arial" w:eastAsia="Arial" w:hAnsi="Arial" w:cs="Arial"/>
                 <w:sz w:val="24"/>
               </w:rPr>
-              <w:t>${</w:t>
+              <w:t>{</w:t>
             </w:r>
             <w:r>
               <w:rPr>
@@ -2284,7 +2289,7 @@
                 <w:rFonts w:ascii="Arial" w:eastAsia="Arial" w:hAnsi="Arial" w:cs="Arial"/>
                 <w:sz w:val="24"/>
               </w:rPr>
-              <w:t>${</w:t>
+              <w:t>{</w:t>
             </w:r>
             <w:r>
               <w:rPr>
@@ -2359,7 +2364,7 @@
                 <w:rFonts w:ascii="Arial" w:eastAsia="Arial" w:hAnsi="Arial" w:cs="Arial"/>
                 <w:sz w:val="24"/>
               </w:rPr>
-              <w:t>${</w:t>
+              <w:t>{</w:t>
             </w:r>
             <w:r>
               <w:rPr>
@@ -2404,7 +2409,7 @@
                 <w:rFonts w:ascii="Arial" w:eastAsia="Arial" w:hAnsi="Arial" w:cs="Arial"/>
                 <w:sz w:val="24"/>
               </w:rPr>
-              <w:t>${</w:t>
+              <w:t>{</w:t>
             </w:r>
             <w:r>
               <w:rPr>
@@ -2449,7 +2454,7 @@
                 <w:rFonts w:ascii="Arial" w:eastAsia="Arial" w:hAnsi="Arial" w:cs="Arial"/>
                 <w:sz w:val="24"/>
               </w:rPr>
-              <w:t>${</w:t>
+              <w:t>{</w:t>
             </w:r>
             <w:r>
               <w:rPr>
@@ -2494,7 +2499,7 @@
                 <w:rFonts w:ascii="Arial" w:eastAsia="Arial" w:hAnsi="Arial" w:cs="Arial"/>
                 <w:sz w:val="24"/>
               </w:rPr>
-              <w:t>${</w:t>
+              <w:t>{</w:t>
             </w:r>
             <w:r>
               <w:rPr>
@@ -2539,7 +2544,7 @@
                 <w:rFonts w:ascii="Arial" w:eastAsia="Arial" w:hAnsi="Arial" w:cs="Arial"/>
                 <w:sz w:val="24"/>
               </w:rPr>
-              <w:t>${</w:t>
+              <w:t>{</w:t>
             </w:r>
             <w:r>
               <w:rPr>
@@ -2614,7 +2619,7 @@
                 <w:rFonts w:ascii="Arial" w:eastAsia="Arial" w:hAnsi="Arial" w:cs="Arial"/>
                 <w:sz w:val="24"/>
               </w:rPr>
-              <w:t>${</w:t>
+              <w:t>{</w:t>
             </w:r>
             <w:r>
               <w:rPr>
@@ -2659,7 +2664,7 @@
                 <w:rFonts w:ascii="Arial" w:eastAsia="Arial" w:hAnsi="Arial" w:cs="Arial"/>
                 <w:sz w:val="24"/>
               </w:rPr>
-              <w:t>${</w:t>
+              <w:t>{</w:t>
             </w:r>
             <w:r>
               <w:rPr>
@@ -2704,7 +2709,7 @@
                 <w:rFonts w:ascii="Arial" w:eastAsia="Arial" w:hAnsi="Arial" w:cs="Arial"/>
                 <w:sz w:val="24"/>
               </w:rPr>
-              <w:t>${</w:t>
+              <w:t>{</w:t>
             </w:r>
             <w:r>
               <w:rPr>
@@ -2749,7 +2754,7 @@
                 <w:rFonts w:ascii="Arial" w:eastAsia="Arial" w:hAnsi="Arial" w:cs="Arial"/>
                 <w:sz w:val="24"/>
               </w:rPr>
-              <w:t>${</w:t>
+              <w:t>{</w:t>
             </w:r>
             <w:r>
               <w:rPr>
@@ -2794,7 +2799,7 @@
                 <w:rFonts w:ascii="Arial" w:eastAsia="Arial" w:hAnsi="Arial" w:cs="Arial"/>
                 <w:sz w:val="24"/>
               </w:rPr>
-              <w:t>${</w:t>
+              <w:t>{</w:t>
             </w:r>
             <w:r>
               <w:rPr>
@@ -2869,7 +2874,7 @@
                 <w:rFonts w:ascii="Arial" w:eastAsia="Arial" w:hAnsi="Arial" w:cs="Arial"/>
                 <w:sz w:val="24"/>
               </w:rPr>
-              <w:t>${</w:t>
+              <w:t>{</w:t>
             </w:r>
             <w:r>
               <w:rPr>
@@ -2914,7 +2919,7 @@
                 <w:rFonts w:ascii="Arial" w:eastAsia="Arial" w:hAnsi="Arial" w:cs="Arial"/>
                 <w:sz w:val="24"/>
               </w:rPr>
-              <w:t>${</w:t>
+              <w:t>{</w:t>
             </w:r>
             <w:r>
               <w:rPr>
@@ -2959,7 +2964,7 @@
                 <w:rFonts w:ascii="Arial" w:eastAsia="Arial" w:hAnsi="Arial" w:cs="Arial"/>
                 <w:sz w:val="24"/>
               </w:rPr>
-              <w:t>${</w:t>
+              <w:t>{</w:t>
             </w:r>
             <w:r>
               <w:rPr>
@@ -3004,7 +3009,7 @@
                 <w:rFonts w:ascii="Arial" w:eastAsia="Arial" w:hAnsi="Arial" w:cs="Arial"/>
                 <w:sz w:val="24"/>
               </w:rPr>
-              <w:t>${</w:t>
+              <w:t>{</w:t>
             </w:r>
             <w:r>
               <w:rPr>
@@ -3049,7 +3054,7 @@
                 <w:rFonts w:ascii="Arial" w:eastAsia="Arial" w:hAnsi="Arial" w:cs="Arial"/>
                 <w:sz w:val="24"/>
               </w:rPr>
-              <w:t>${</w:t>
+              <w:t>{</w:t>
             </w:r>
             <w:r>
               <w:rPr>
@@ -3136,7 +3141,7 @@
                 <w:rFonts w:ascii="Arial" w:eastAsia="Arial" w:hAnsi="Arial" w:cs="Arial"/>
                 <w:sz w:val="24"/>
               </w:rPr>
-              <w:t>${</w:t>
+              <w:t>{</w:t>
             </w:r>
             <w:r>
               <w:rPr>
@@ -3295,7 +3300,7 @@
                 <w:rFonts w:ascii="Arial" w:eastAsia="Arial" w:hAnsi="Arial" w:cs="Arial"/>
                 <w:sz w:val="24"/>
               </w:rPr>
-              <w:t>${descripcion}</w:t>
+              <w:t>{descripcion}</w:t>
             </w:r>
           </w:p>
         </w:tc>
@@ -3436,7 +3441,7 @@
         <mc:AlternateContent>
           <mc:Choice Requires="wpg">
             <w:drawing>
-              <wp:inline distT="0" distB="0" distL="0" distR="0">
+              <wp:inline distT="0" distB="0" distL="0" distR="0" wp14:anchorId="3675581E" wp14:editId="4EC25648">
                 <wp:extent cx="2612390" cy="19050"/>
                 <wp:effectExtent l="0" t="0" r="0" b="0"/>
                 <wp:docPr id="6210" name="Group 6210"/>
@@ -3540,7 +3545,7 @@
         <mc:AlternateContent>
           <mc:Choice Requires="wpg">
             <w:drawing>
-              <wp:inline distT="0" distB="0" distL="0" distR="0">
+              <wp:inline distT="0" distB="0" distL="0" distR="0" wp14:anchorId="1074EAC4" wp14:editId="705F162D">
                 <wp:extent cx="2612390" cy="19050"/>
                 <wp:effectExtent l="0" t="0" r="0" b="0"/>
                 <wp:docPr id="6211" name="Group 6211"/>
@@ -3844,7 +3849,7 @@
         <mc:AlternateContent>
           <mc:Choice Requires="wpg">
             <w:drawing>
-              <wp:inline distT="0" distB="0" distL="0" distR="0">
+              <wp:inline distT="0" distB="0" distL="0" distR="0" wp14:anchorId="0AE2A64D" wp14:editId="3412854E">
                 <wp:extent cx="1530350" cy="9525"/>
                 <wp:effectExtent l="0" t="0" r="0" b="0"/>
                 <wp:docPr id="5125" name="Group 5125"/>
@@ -4013,7 +4018,7 @@
     </w:p>
     <w:tbl>
       <w:tblPr>
-        <w:tblStyle w:val="Tablaconcuadrcula"/>
+        <w:tblStyle w:val="TableGrid0"/>
         <w:tblW w:w="0" w:type="auto"/>
         <w:jc w:val="center"/>
         <w:tblLook w:val="04A0" w:firstRow="1" w:lastRow="0" w:firstColumn="1" w:lastColumn="0" w:noHBand="0" w:noVBand="1"/>
@@ -4236,7 +4241,7 @@
         <mc:AlternateContent>
           <mc:Choice Requires="wpg">
             <w:drawing>
-              <wp:inline distT="0" distB="0" distL="0" distR="0">
+              <wp:inline distT="0" distB="0" distL="0" distR="0" wp14:anchorId="4590D70E" wp14:editId="60970621">
                 <wp:extent cx="5986145" cy="635"/>
                 <wp:effectExtent l="0" t="0" r="0" b="0"/>
                 <wp:docPr id="5124" name="Group 5124"/>
@@ -4597,7 +4602,7 @@
 </file>
 
 <file path=word/endnotes.xml><?xml version="1.0" encoding="utf-8"?>
-<w:endnotes xmlns:wpc="http://schemas.microsoft.com/office/word/2010/wordprocessingCanvas" xmlns:cx="http://schemas.microsoft.com/office/drawing/2014/chartex" xmlns:cx1="http://schemas.microsoft.com/office/drawing/2015/9/8/chartex" xmlns:cx2="http://schemas.microsoft.com/office/drawing/2015/10/21/chartex" xmlns:cx3="http://schemas.microsoft.com/office/drawing/2016/5/9/chartex" xmlns:cx4="http://schemas.microsoft.com/office/drawing/2016/5/10/chartex" xmlns:cx5="http://schemas.microsoft.com/office/drawing/2016/5/11/chartex" xmlns:cx6="http://schemas.microsoft.com/office/drawing/2016/5/12/chartex" xmlns:cx7="http://schemas.microsoft.com/office/drawing/2016/5/13/chartex" xmlns:cx8="http://schemas.microsoft.com/office/drawing/2016/5/14/chartex" xmlns:mc="http://schemas.openxmlformats.org/markup-compatibility/2006" xmlns:aink="http://schemas.microsoft.com/office/drawing/2016/ink" xmlns:am3d="http://schemas.microsoft.com/office/drawing/2017/model3d" xmlns:o="urn:schemas-microsoft-com:office:office" xmlns:r="http://schemas.openxmlformats.org/officeDocument/2006/relationships" xmlns:m="http://schemas.openxmlformats.org/officeDocument/2006/math" xmlns:v="urn:schemas-microsoft-com:vml" xmlns:wp14="http://schemas.microsoft.com/office/word/2010/wordprocessingDrawing" xmlns:wp="http://schemas.openxmlformats.org/drawingml/2006/wordprocessingDrawing" xmlns:w10="urn:schemas-microsoft-com:office:word" xmlns:w="http://schemas.openxmlformats.org/wordprocessingml/2006/main" xmlns:w14="http://schemas.microsoft.com/office/word/2010/wordml" xmlns:w15="http://schemas.microsoft.com/office/word/2012/wordml" xmlns:w16cid="http://schemas.microsoft.com/office/word/2016/wordml/cid" xmlns:w16se="http://schemas.microsoft.com/office/word/2015/wordml/symex" xmlns:wpg="http://schemas.microsoft.com/office/word/2010/wordprocessingGroup" xmlns:wpi="http://schemas.microsoft.com/office/word/2010/wordprocessingInk" xmlns:wne="http://schemas.microsoft.com/office/word/2006/wordml" xmlns:wps="http://schemas.microsoft.com/office/word/2010/wordprocessingShape" mc:Ignorable="w14 w15 w16se w16cid wp14">
+<w:endnotes xmlns:wpc="http://schemas.microsoft.com/office/word/2010/wordprocessingCanvas" xmlns:cx="http://schemas.microsoft.com/office/drawing/2014/chartex" xmlns:cx1="http://schemas.microsoft.com/office/drawing/2015/9/8/chartex" xmlns:cx2="http://schemas.microsoft.com/office/drawing/2015/10/21/chartex" xmlns:cx3="http://schemas.microsoft.com/office/drawing/2016/5/9/chartex" xmlns:cx4="http://schemas.microsoft.com/office/drawing/2016/5/10/chartex" xmlns:cx5="http://schemas.microsoft.com/office/drawing/2016/5/11/chartex" xmlns:cx6="http://schemas.microsoft.com/office/drawing/2016/5/12/chartex" xmlns:cx7="http://schemas.microsoft.com/office/drawing/2016/5/13/chartex" xmlns:cx8="http://schemas.microsoft.com/office/drawing/2016/5/14/chartex" xmlns:mc="http://schemas.openxmlformats.org/markup-compatibility/2006" xmlns:aink="http://schemas.microsoft.com/office/drawing/2016/ink" xmlns:am3d="http://schemas.microsoft.com/office/drawing/2017/model3d" xmlns:o="urn:schemas-microsoft-com:office:office" xmlns:oel="http://schemas.microsoft.com/office/2019/extlst" xmlns:r="http://schemas.openxmlformats.org/officeDocument/2006/relationships" xmlns:m="http://schemas.openxmlformats.org/officeDocument/2006/math" xmlns:v="urn:schemas-microsoft-com:vml" xmlns:wp14="http://schemas.microsoft.com/office/word/2010/wordprocessingDrawing" xmlns:wp="http://schemas.openxmlformats.org/drawingml/2006/wordprocessingDrawing" xmlns:w10="urn:schemas-microsoft-com:office:word" xmlns:w="http://schemas.openxmlformats.org/wordprocessingml/2006/main" xmlns:w14="http://schemas.microsoft.com/office/word/2010/wordml" xmlns:w15="http://schemas.microsoft.com/office/word/2012/wordml" xmlns:w16cex="http://schemas.microsoft.com/office/word/2018/wordml/cex" xmlns:w16cid="http://schemas.microsoft.com/office/word/2016/wordml/cid" xmlns:w16="http://schemas.microsoft.com/office/word/2018/wordml" xmlns:w16sdtdh="http://schemas.microsoft.com/office/word/2020/wordml/sdtdatahash" xmlns:w16se="http://schemas.microsoft.com/office/word/2015/wordml/symex" xmlns:wpg="http://schemas.microsoft.com/office/word/2010/wordprocessingGroup" xmlns:wpi="http://schemas.microsoft.com/office/word/2010/wordprocessingInk" xmlns:wne="http://schemas.microsoft.com/office/word/2006/wordml" xmlns:wps="http://schemas.microsoft.com/office/word/2010/wordprocessingShape" mc:Ignorable="w14 w15 w16se w16cid w16 w16cex w16sdtdh wp14">
   <w:endnote w:type="separator" w:id="-1">
     <w:p>
       <w:pPr>
@@ -4622,7 +4627,7 @@
 </file>
 
 <file path=word/footer1.xml><?xml version="1.0" encoding="utf-8"?>
-<w:ftr xmlns:wpc="http://schemas.microsoft.com/office/word/2010/wordprocessingCanvas" xmlns:cx="http://schemas.microsoft.com/office/drawing/2014/chartex" xmlns:cx1="http://schemas.microsoft.com/office/drawing/2015/9/8/chartex" xmlns:cx2="http://schemas.microsoft.com/office/drawing/2015/10/21/chartex" xmlns:cx3="http://schemas.microsoft.com/office/drawing/2016/5/9/chartex" xmlns:cx4="http://schemas.microsoft.com/office/drawing/2016/5/10/chartex" xmlns:cx5="http://schemas.microsoft.com/office/drawing/2016/5/11/chartex" xmlns:cx6="http://schemas.microsoft.com/office/drawing/2016/5/12/chartex" xmlns:cx7="http://schemas.microsoft.com/office/drawing/2016/5/13/chartex" xmlns:cx8="http://schemas.microsoft.com/office/drawing/2016/5/14/chartex" xmlns:mc="http://schemas.openxmlformats.org/markup-compatibility/2006" xmlns:aink="http://schemas.microsoft.com/office/drawing/2016/ink" xmlns:am3d="http://schemas.microsoft.com/office/drawing/2017/model3d" xmlns:o="urn:schemas-microsoft-com:office:office" xmlns:r="http://schemas.openxmlformats.org/officeDocument/2006/relationships" xmlns:m="http://schemas.openxmlformats.org/officeDocument/2006/math" xmlns:v="urn:schemas-microsoft-com:vml" xmlns:wp14="http://schemas.microsoft.com/office/word/2010/wordprocessingDrawing" xmlns:wp="http://schemas.openxmlformats.org/drawingml/2006/wordprocessingDrawing" xmlns:w10="urn:schemas-microsoft-com:office:word" xmlns:w="http://schemas.openxmlformats.org/wordprocessingml/2006/main" xmlns:w14="http://schemas.microsoft.com/office/word/2010/wordml" xmlns:w15="http://schemas.microsoft.com/office/word/2012/wordml" xmlns:w16cid="http://schemas.microsoft.com/office/word/2016/wordml/cid" xmlns:w16se="http://schemas.microsoft.com/office/word/2015/wordml/symex" xmlns:wpg="http://schemas.microsoft.com/office/word/2010/wordprocessingGroup" xmlns:wpi="http://schemas.microsoft.com/office/word/2010/wordprocessingInk" xmlns:wne="http://schemas.microsoft.com/office/word/2006/wordml" xmlns:wps="http://schemas.microsoft.com/office/word/2010/wordprocessingShape" mc:Ignorable="w14 w15 w16se w16cid wp14">
+<w:ftr xmlns:wpc="http://schemas.microsoft.com/office/word/2010/wordprocessingCanvas" xmlns:cx="http://schemas.microsoft.com/office/drawing/2014/chartex" xmlns:cx1="http://schemas.microsoft.com/office/drawing/2015/9/8/chartex" xmlns:cx2="http://schemas.microsoft.com/office/drawing/2015/10/21/chartex" xmlns:cx3="http://schemas.microsoft.com/office/drawing/2016/5/9/chartex" xmlns:cx4="http://schemas.microsoft.com/office/drawing/2016/5/10/chartex" xmlns:cx5="http://schemas.microsoft.com/office/drawing/2016/5/11/chartex" xmlns:cx6="http://schemas.microsoft.com/office/drawing/2016/5/12/chartex" xmlns:cx7="http://schemas.microsoft.com/office/drawing/2016/5/13/chartex" xmlns:cx8="http://schemas.microsoft.com/office/drawing/2016/5/14/chartex" xmlns:mc="http://schemas.openxmlformats.org/markup-compatibility/2006" xmlns:aink="http://schemas.microsoft.com/office/drawing/2016/ink" xmlns:am3d="http://schemas.microsoft.com/office/drawing/2017/model3d" xmlns:o="urn:schemas-microsoft-com:office:office" xmlns:oel="http://schemas.microsoft.com/office/2019/extlst" xmlns:r="http://schemas.openxmlformats.org/officeDocument/2006/relationships" xmlns:m="http://schemas.openxmlformats.org/officeDocument/2006/math" xmlns:v="urn:schemas-microsoft-com:vml" xmlns:wp14="http://schemas.microsoft.com/office/word/2010/wordprocessingDrawing" xmlns:wp="http://schemas.openxmlformats.org/drawingml/2006/wordprocessingDrawing" xmlns:w10="urn:schemas-microsoft-com:office:word" xmlns:w="http://schemas.openxmlformats.org/wordprocessingml/2006/main" xmlns:w14="http://schemas.microsoft.com/office/word/2010/wordml" xmlns:w15="http://schemas.microsoft.com/office/word/2012/wordml" xmlns:w16cex="http://schemas.microsoft.com/office/word/2018/wordml/cex" xmlns:w16cid="http://schemas.microsoft.com/office/word/2016/wordml/cid" xmlns:w16="http://schemas.microsoft.com/office/word/2018/wordml" xmlns:w16sdtdh="http://schemas.microsoft.com/office/word/2020/wordml/sdtdatahash" xmlns:w16se="http://schemas.microsoft.com/office/word/2015/wordml/symex" xmlns:wpg="http://schemas.microsoft.com/office/word/2010/wordprocessingGroup" xmlns:wpi="http://schemas.microsoft.com/office/word/2010/wordprocessingInk" xmlns:wne="http://schemas.microsoft.com/office/word/2006/wordml" xmlns:wps="http://schemas.microsoft.com/office/word/2010/wordprocessingShape" mc:Ignorable="w14 w15 w16se w16cid w16 w16cex w16sdtdh wp14">
   <w:p>
     <w:pPr>
       <w:spacing w:after="0" w:line="236" w:lineRule="auto"/>
@@ -4636,7 +4641,7 @@
       <mc:AlternateContent>
         <mc:Choice Requires="wpg">
           <w:drawing>
-            <wp:anchor distT="0" distB="0" distL="114300" distR="114300" simplePos="0" relativeHeight="251664384" behindDoc="0" locked="0" layoutInCell="1" allowOverlap="1">
+            <wp:anchor distT="0" distB="0" distL="114300" distR="114300" simplePos="0" relativeHeight="251664384" behindDoc="0" locked="0" layoutInCell="1" allowOverlap="1" wp14:anchorId="7AB1139B" wp14:editId="764A252E">
               <wp:simplePos x="0" y="0"/>
               <wp:positionH relativeFrom="page">
                 <wp:posOffset>6932295</wp:posOffset>
@@ -4788,7 +4793,7 @@
 </file>
 
 <file path=word/footer2.xml><?xml version="1.0" encoding="utf-8"?>
-<w:ftr xmlns:wpc="http://schemas.microsoft.com/office/word/2010/wordprocessingCanvas" xmlns:cx="http://schemas.microsoft.com/office/drawing/2014/chartex" xmlns:cx1="http://schemas.microsoft.com/office/drawing/2015/9/8/chartex" xmlns:cx2="http://schemas.microsoft.com/office/drawing/2015/10/21/chartex" xmlns:cx3="http://schemas.microsoft.com/office/drawing/2016/5/9/chartex" xmlns:cx4="http://schemas.microsoft.com/office/drawing/2016/5/10/chartex" xmlns:cx5="http://schemas.microsoft.com/office/drawing/2016/5/11/chartex" xmlns:cx6="http://schemas.microsoft.com/office/drawing/2016/5/12/chartex" xmlns:cx7="http://schemas.microsoft.com/office/drawing/2016/5/13/chartex" xmlns:cx8="http://schemas.microsoft.com/office/drawing/2016/5/14/chartex" xmlns:mc="http://schemas.openxmlformats.org/markup-compatibility/2006" xmlns:aink="http://schemas.microsoft.com/office/drawing/2016/ink" xmlns:am3d="http://schemas.microsoft.com/office/drawing/2017/model3d" xmlns:o="urn:schemas-microsoft-com:office:office" xmlns:r="http://schemas.openxmlformats.org/officeDocument/2006/relationships" xmlns:m="http://schemas.openxmlformats.org/officeDocument/2006/math" xmlns:v="urn:schemas-microsoft-com:vml" xmlns:wp14="http://schemas.microsoft.com/office/word/2010/wordprocessingDrawing" xmlns:wp="http://schemas.openxmlformats.org/drawingml/2006/wordprocessingDrawing" xmlns:w10="urn:schemas-microsoft-com:office:word" xmlns:w="http://schemas.openxmlformats.org/wordprocessingml/2006/main" xmlns:w14="http://schemas.microsoft.com/office/word/2010/wordml" xmlns:w15="http://schemas.microsoft.com/office/word/2012/wordml" xmlns:w16cid="http://schemas.microsoft.com/office/word/2016/wordml/cid" xmlns:w16se="http://schemas.microsoft.com/office/word/2015/wordml/symex" xmlns:wpg="http://schemas.microsoft.com/office/word/2010/wordprocessingGroup" xmlns:wpi="http://schemas.microsoft.com/office/word/2010/wordprocessingInk" xmlns:wne="http://schemas.microsoft.com/office/word/2006/wordml" xmlns:wps="http://schemas.microsoft.com/office/word/2010/wordprocessingShape" mc:Ignorable="w14 w15 w16se w16cid wp14">
+<w:ftr xmlns:wpc="http://schemas.microsoft.com/office/word/2010/wordprocessingCanvas" xmlns:cx="http://schemas.microsoft.com/office/drawing/2014/chartex" xmlns:cx1="http://schemas.microsoft.com/office/drawing/2015/9/8/chartex" xmlns:cx2="http://schemas.microsoft.com/office/drawing/2015/10/21/chartex" xmlns:cx3="http://schemas.microsoft.com/office/drawing/2016/5/9/chartex" xmlns:cx4="http://schemas.microsoft.com/office/drawing/2016/5/10/chartex" xmlns:cx5="http://schemas.microsoft.com/office/drawing/2016/5/11/chartex" xmlns:cx6="http://schemas.microsoft.com/office/drawing/2016/5/12/chartex" xmlns:cx7="http://schemas.microsoft.com/office/drawing/2016/5/13/chartex" xmlns:cx8="http://schemas.microsoft.com/office/drawing/2016/5/14/chartex" xmlns:mc="http://schemas.openxmlformats.org/markup-compatibility/2006" xmlns:aink="http://schemas.microsoft.com/office/drawing/2016/ink" xmlns:am3d="http://schemas.microsoft.com/office/drawing/2017/model3d" xmlns:o="urn:schemas-microsoft-com:office:office" xmlns:oel="http://schemas.microsoft.com/office/2019/extlst" xmlns:r="http://schemas.openxmlformats.org/officeDocument/2006/relationships" xmlns:m="http://schemas.openxmlformats.org/officeDocument/2006/math" xmlns:v="urn:schemas-microsoft-com:vml" xmlns:wp14="http://schemas.microsoft.com/office/word/2010/wordprocessingDrawing" xmlns:wp="http://schemas.openxmlformats.org/drawingml/2006/wordprocessingDrawing" xmlns:w10="urn:schemas-microsoft-com:office:word" xmlns:w="http://schemas.openxmlformats.org/wordprocessingml/2006/main" xmlns:w14="http://schemas.microsoft.com/office/word/2010/wordml" xmlns:w15="http://schemas.microsoft.com/office/word/2012/wordml" xmlns:w16cex="http://schemas.microsoft.com/office/word/2018/wordml/cex" xmlns:w16cid="http://schemas.microsoft.com/office/word/2016/wordml/cid" xmlns:w16="http://schemas.microsoft.com/office/word/2018/wordml" xmlns:w16sdtdh="http://schemas.microsoft.com/office/word/2020/wordml/sdtdatahash" xmlns:w16se="http://schemas.microsoft.com/office/word/2015/wordml/symex" xmlns:wpg="http://schemas.microsoft.com/office/word/2010/wordprocessingGroup" xmlns:wpi="http://schemas.microsoft.com/office/word/2010/wordprocessingInk" xmlns:wne="http://schemas.microsoft.com/office/word/2006/wordml" xmlns:wps="http://schemas.microsoft.com/office/word/2010/wordprocessingShape" mc:Ignorable="w14 w15 w16se w16cid w16 w16cex w16sdtdh wp14">
   <w:p>
     <w:pPr>
       <w:spacing w:after="0" w:line="236" w:lineRule="auto"/>
@@ -4805,7 +4810,7 @@
       <mc:AlternateContent>
         <mc:Choice Requires="wpg">
           <w:drawing>
-            <wp:anchor distT="0" distB="0" distL="114300" distR="114300" simplePos="0" relativeHeight="251665408" behindDoc="0" locked="0" layoutInCell="1" allowOverlap="1">
+            <wp:anchor distT="0" distB="0" distL="114300" distR="114300" simplePos="0" relativeHeight="251665408" behindDoc="0" locked="0" layoutInCell="1" allowOverlap="1" wp14:anchorId="158149ED" wp14:editId="1BFDD873">
               <wp:simplePos x="0" y="0"/>
               <wp:positionH relativeFrom="page">
                 <wp:posOffset>6932295</wp:posOffset>
@@ -4901,14 +4906,14 @@
         <w:color w:val="003C69"/>
         <w:sz w:val="16"/>
       </w:rPr>
-      <w:t>${piepagina}</w:t>
+      <w:t>{piepagina}</w:t>
     </w:r>
   </w:p>
 </w:ftr>
 </file>
 
 <file path=word/footer3.xml><?xml version="1.0" encoding="utf-8"?>
-<w:ftr xmlns:wpc="http://schemas.microsoft.com/office/word/2010/wordprocessingCanvas" xmlns:cx="http://schemas.microsoft.com/office/drawing/2014/chartex" xmlns:cx1="http://schemas.microsoft.com/office/drawing/2015/9/8/chartex" xmlns:cx2="http://schemas.microsoft.com/office/drawing/2015/10/21/chartex" xmlns:cx3="http://schemas.microsoft.com/office/drawing/2016/5/9/chartex" xmlns:cx4="http://schemas.microsoft.com/office/drawing/2016/5/10/chartex" xmlns:cx5="http://schemas.microsoft.com/office/drawing/2016/5/11/chartex" xmlns:cx6="http://schemas.microsoft.com/office/drawing/2016/5/12/chartex" xmlns:cx7="http://schemas.microsoft.com/office/drawing/2016/5/13/chartex" xmlns:cx8="http://schemas.microsoft.com/office/drawing/2016/5/14/chartex" xmlns:mc="http://schemas.openxmlformats.org/markup-compatibility/2006" xmlns:aink="http://schemas.microsoft.com/office/drawing/2016/ink" xmlns:am3d="http://schemas.microsoft.com/office/drawing/2017/model3d" xmlns:o="urn:schemas-microsoft-com:office:office" xmlns:r="http://schemas.openxmlformats.org/officeDocument/2006/relationships" xmlns:m="http://schemas.openxmlformats.org/officeDocument/2006/math" xmlns:v="urn:schemas-microsoft-com:vml" xmlns:wp14="http://schemas.microsoft.com/office/word/2010/wordprocessingDrawing" xmlns:wp="http://schemas.openxmlformats.org/drawingml/2006/wordprocessingDrawing" xmlns:w10="urn:schemas-microsoft-com:office:word" xmlns:w="http://schemas.openxmlformats.org/wordprocessingml/2006/main" xmlns:w14="http://schemas.microsoft.com/office/word/2010/wordml" xmlns:w15="http://schemas.microsoft.com/office/word/2012/wordml" xmlns:w16cid="http://schemas.microsoft.com/office/word/2016/wordml/cid" xmlns:w16se="http://schemas.microsoft.com/office/word/2015/wordml/symex" xmlns:wpg="http://schemas.microsoft.com/office/word/2010/wordprocessingGroup" xmlns:wpi="http://schemas.microsoft.com/office/word/2010/wordprocessingInk" xmlns:wne="http://schemas.microsoft.com/office/word/2006/wordml" xmlns:wps="http://schemas.microsoft.com/office/word/2010/wordprocessingShape" mc:Ignorable="w14 w15 w16se w16cid wp14">
+<w:ftr xmlns:wpc="http://schemas.microsoft.com/office/word/2010/wordprocessingCanvas" xmlns:cx="http://schemas.microsoft.com/office/drawing/2014/chartex" xmlns:cx1="http://schemas.microsoft.com/office/drawing/2015/9/8/chartex" xmlns:cx2="http://schemas.microsoft.com/office/drawing/2015/10/21/chartex" xmlns:cx3="http://schemas.microsoft.com/office/drawing/2016/5/9/chartex" xmlns:cx4="http://schemas.microsoft.com/office/drawing/2016/5/10/chartex" xmlns:cx5="http://schemas.microsoft.com/office/drawing/2016/5/11/chartex" xmlns:cx6="http://schemas.microsoft.com/office/drawing/2016/5/12/chartex" xmlns:cx7="http://schemas.microsoft.com/office/drawing/2016/5/13/chartex" xmlns:cx8="http://schemas.microsoft.com/office/drawing/2016/5/14/chartex" xmlns:mc="http://schemas.openxmlformats.org/markup-compatibility/2006" xmlns:aink="http://schemas.microsoft.com/office/drawing/2016/ink" xmlns:am3d="http://schemas.microsoft.com/office/drawing/2017/model3d" xmlns:o="urn:schemas-microsoft-com:office:office" xmlns:oel="http://schemas.microsoft.com/office/2019/extlst" xmlns:r="http://schemas.openxmlformats.org/officeDocument/2006/relationships" xmlns:m="http://schemas.openxmlformats.org/officeDocument/2006/math" xmlns:v="urn:schemas-microsoft-com:vml" xmlns:wp14="http://schemas.microsoft.com/office/word/2010/wordprocessingDrawing" xmlns:wp="http://schemas.openxmlformats.org/drawingml/2006/wordprocessingDrawing" xmlns:w10="urn:schemas-microsoft-com:office:word" xmlns:w="http://schemas.openxmlformats.org/wordprocessingml/2006/main" xmlns:w14="http://schemas.microsoft.com/office/word/2010/wordml" xmlns:w15="http://schemas.microsoft.com/office/word/2012/wordml" xmlns:w16cex="http://schemas.microsoft.com/office/word/2018/wordml/cex" xmlns:w16cid="http://schemas.microsoft.com/office/word/2016/wordml/cid" xmlns:w16="http://schemas.microsoft.com/office/word/2018/wordml" xmlns:w16sdtdh="http://schemas.microsoft.com/office/word/2020/wordml/sdtdatahash" xmlns:w16se="http://schemas.microsoft.com/office/word/2015/wordml/symex" xmlns:wpg="http://schemas.microsoft.com/office/word/2010/wordprocessingGroup" xmlns:wpi="http://schemas.microsoft.com/office/word/2010/wordprocessingInk" xmlns:wne="http://schemas.microsoft.com/office/word/2006/wordml" xmlns:wps="http://schemas.microsoft.com/office/word/2010/wordprocessingShape" mc:Ignorable="w14 w15 w16se w16cid w16 w16cex w16sdtdh wp14">
   <w:p>
     <w:pPr>
       <w:spacing w:after="0" w:line="236" w:lineRule="auto"/>
@@ -4922,7 +4927,7 @@
       <mc:AlternateContent>
         <mc:Choice Requires="wpg">
           <w:drawing>
-            <wp:anchor distT="0" distB="0" distL="114300" distR="114300" simplePos="0" relativeHeight="251666432" behindDoc="0" locked="0" layoutInCell="1" allowOverlap="1">
+            <wp:anchor distT="0" distB="0" distL="114300" distR="114300" simplePos="0" relativeHeight="251666432" behindDoc="0" locked="0" layoutInCell="1" allowOverlap="1" wp14:anchorId="3F8C000D" wp14:editId="78EAD626">
               <wp:simplePos x="0" y="0"/>
               <wp:positionH relativeFrom="page">
                 <wp:posOffset>6932295</wp:posOffset>
@@ -5074,7 +5079,7 @@
 </file>
 
 <file path=word/footnotes.xml><?xml version="1.0" encoding="utf-8"?>
-<w:footnotes xmlns:wpc="http://schemas.microsoft.com/office/word/2010/wordprocessingCanvas" xmlns:cx="http://schemas.microsoft.com/office/drawing/2014/chartex" xmlns:cx1="http://schemas.microsoft.com/office/drawing/2015/9/8/chartex" xmlns:cx2="http://schemas.microsoft.com/office/drawing/2015/10/21/chartex" xmlns:cx3="http://schemas.microsoft.com/office/drawing/2016/5/9/chartex" xmlns:cx4="http://schemas.microsoft.com/office/drawing/2016/5/10/chartex" xmlns:cx5="http://schemas.microsoft.com/office/drawing/2016/5/11/chartex" xmlns:cx6="http://schemas.microsoft.com/office/drawing/2016/5/12/chartex" xmlns:cx7="http://schemas.microsoft.com/office/drawing/2016/5/13/chartex" xmlns:cx8="http://schemas.microsoft.com/office/drawing/2016/5/14/chartex" xmlns:mc="http://schemas.openxmlformats.org/markup-compatibility/2006" xmlns:aink="http://schemas.microsoft.com/office/drawing/2016/ink" xmlns:am3d="http://schemas.microsoft.com/office/drawing/2017/model3d" xmlns:o="urn:schemas-microsoft-com:office:office" xmlns:r="http://schemas.openxmlformats.org/officeDocument/2006/relationships" xmlns:m="http://schemas.openxmlformats.org/officeDocument/2006/math" xmlns:v="urn:schemas-microsoft-com:vml" xmlns:wp14="http://schemas.microsoft.com/office/word/2010/wordprocessingDrawing" xmlns:wp="http://schemas.openxmlformats.org/drawingml/2006/wordprocessingDrawing" xmlns:w10="urn:schemas-microsoft-com:office:word" xmlns:w="http://schemas.openxmlformats.org/wordprocessingml/2006/main" xmlns:w14="http://schemas.microsoft.com/office/word/2010/wordml" xmlns:w15="http://schemas.microsoft.com/office/word/2012/wordml" xmlns:w16cid="http://schemas.microsoft.com/office/word/2016/wordml/cid" xmlns:w16se="http://schemas.microsoft.com/office/word/2015/wordml/symex" xmlns:wpg="http://schemas.microsoft.com/office/word/2010/wordprocessingGroup" xmlns:wpi="http://schemas.microsoft.com/office/word/2010/wordprocessingInk" xmlns:wne="http://schemas.microsoft.com/office/word/2006/wordml" xmlns:wps="http://schemas.microsoft.com/office/word/2010/wordprocessingShape" mc:Ignorable="w14 w15 w16se w16cid wp14">
+<w:footnotes xmlns:wpc="http://schemas.microsoft.com/office/word/2010/wordprocessingCanvas" xmlns:cx="http://schemas.microsoft.com/office/drawing/2014/chartex" xmlns:cx1="http://schemas.microsoft.com/office/drawing/2015/9/8/chartex" xmlns:cx2="http://schemas.microsoft.com/office/drawing/2015/10/21/chartex" xmlns:cx3="http://schemas.microsoft.com/office/drawing/2016/5/9/chartex" xmlns:cx4="http://schemas.microsoft.com/office/drawing/2016/5/10/chartex" xmlns:cx5="http://schemas.microsoft.com/office/drawing/2016/5/11/chartex" xmlns:cx6="http://schemas.microsoft.com/office/drawing/2016/5/12/chartex" xmlns:cx7="http://schemas.microsoft.com/office/drawing/2016/5/13/chartex" xmlns:cx8="http://schemas.microsoft.com/office/drawing/2016/5/14/chartex" xmlns:mc="http://schemas.openxmlformats.org/markup-compatibility/2006" xmlns:aink="http://schemas.microsoft.com/office/drawing/2016/ink" xmlns:am3d="http://schemas.microsoft.com/office/drawing/2017/model3d" xmlns:o="urn:schemas-microsoft-com:office:office" xmlns:oel="http://schemas.microsoft.com/office/2019/extlst" xmlns:r="http://schemas.openxmlformats.org/officeDocument/2006/relationships" xmlns:m="http://schemas.openxmlformats.org/officeDocument/2006/math" xmlns:v="urn:schemas-microsoft-com:vml" xmlns:wp14="http://schemas.microsoft.com/office/word/2010/wordprocessingDrawing" xmlns:wp="http://schemas.openxmlformats.org/drawingml/2006/wordprocessingDrawing" xmlns:w10="urn:schemas-microsoft-com:office:word" xmlns:w="http://schemas.openxmlformats.org/wordprocessingml/2006/main" xmlns:w14="http://schemas.microsoft.com/office/word/2010/wordml" xmlns:w15="http://schemas.microsoft.com/office/word/2012/wordml" xmlns:w16cex="http://schemas.microsoft.com/office/word/2018/wordml/cex" xmlns:w16cid="http://schemas.microsoft.com/office/word/2016/wordml/cid" xmlns:w16="http://schemas.microsoft.com/office/word/2018/wordml" xmlns:w16sdtdh="http://schemas.microsoft.com/office/word/2020/wordml/sdtdatahash" xmlns:w16se="http://schemas.microsoft.com/office/word/2015/wordml/symex" xmlns:wpg="http://schemas.microsoft.com/office/word/2010/wordprocessingGroup" xmlns:wpi="http://schemas.microsoft.com/office/word/2010/wordprocessingInk" xmlns:wne="http://schemas.microsoft.com/office/word/2006/wordml" xmlns:wps="http://schemas.microsoft.com/office/word/2010/wordprocessingShape" mc:Ignorable="w14 w15 w16se w16cid w16 w16cex w16sdtdh wp14">
   <w:footnote w:type="separator" w:id="-1">
     <w:p>
       <w:pPr>
@@ -5099,7 +5104,7 @@
 </file>
 
 <file path=word/header1.xml><?xml version="1.0" encoding="utf-8"?>
-<w:hdr xmlns:wpc="http://schemas.microsoft.com/office/word/2010/wordprocessingCanvas" xmlns:cx="http://schemas.microsoft.com/office/drawing/2014/chartex" xmlns:cx1="http://schemas.microsoft.com/office/drawing/2015/9/8/chartex" xmlns:cx2="http://schemas.microsoft.com/office/drawing/2015/10/21/chartex" xmlns:cx3="http://schemas.microsoft.com/office/drawing/2016/5/9/chartex" xmlns:cx4="http://schemas.microsoft.com/office/drawing/2016/5/10/chartex" xmlns:cx5="http://schemas.microsoft.com/office/drawing/2016/5/11/chartex" xmlns:cx6="http://schemas.microsoft.com/office/drawing/2016/5/12/chartex" xmlns:cx7="http://schemas.microsoft.com/office/drawing/2016/5/13/chartex" xmlns:cx8="http://schemas.microsoft.com/office/drawing/2016/5/14/chartex" xmlns:mc="http://schemas.openxmlformats.org/markup-compatibility/2006" xmlns:aink="http://schemas.microsoft.com/office/drawing/2016/ink" xmlns:am3d="http://schemas.microsoft.com/office/drawing/2017/model3d" xmlns:o="urn:schemas-microsoft-com:office:office" xmlns:r="http://schemas.openxmlformats.org/officeDocument/2006/relationships" xmlns:m="http://schemas.openxmlformats.org/officeDocument/2006/math" xmlns:v="urn:schemas-microsoft-com:vml" xmlns:wp14="http://schemas.microsoft.com/office/word/2010/wordprocessingDrawing" xmlns:wp="http://schemas.openxmlformats.org/drawingml/2006/wordprocessingDrawing" xmlns:w10="urn:schemas-microsoft-com:office:word" xmlns:w="http://schemas.openxmlformats.org/wordprocessingml/2006/main" xmlns:w14="http://schemas.microsoft.com/office/word/2010/wordml" xmlns:w15="http://schemas.microsoft.com/office/word/2012/wordml" xmlns:w16cid="http://schemas.microsoft.com/office/word/2016/wordml/cid" xmlns:w16se="http://schemas.microsoft.com/office/word/2015/wordml/symex" xmlns:wpg="http://schemas.microsoft.com/office/word/2010/wordprocessingGroup" xmlns:wpi="http://schemas.microsoft.com/office/word/2010/wordprocessingInk" xmlns:wne="http://schemas.microsoft.com/office/word/2006/wordml" xmlns:wps="http://schemas.microsoft.com/office/word/2010/wordprocessingShape" mc:Ignorable="w14 w15 w16se w16cid wp14">
+<w:hdr xmlns:wpc="http://schemas.microsoft.com/office/word/2010/wordprocessingCanvas" xmlns:cx="http://schemas.microsoft.com/office/drawing/2014/chartex" xmlns:cx1="http://schemas.microsoft.com/office/drawing/2015/9/8/chartex" xmlns:cx2="http://schemas.microsoft.com/office/drawing/2015/10/21/chartex" xmlns:cx3="http://schemas.microsoft.com/office/drawing/2016/5/9/chartex" xmlns:cx4="http://schemas.microsoft.com/office/drawing/2016/5/10/chartex" xmlns:cx5="http://schemas.microsoft.com/office/drawing/2016/5/11/chartex" xmlns:cx6="http://schemas.microsoft.com/office/drawing/2016/5/12/chartex" xmlns:cx7="http://schemas.microsoft.com/office/drawing/2016/5/13/chartex" xmlns:cx8="http://schemas.microsoft.com/office/drawing/2016/5/14/chartex" xmlns:mc="http://schemas.openxmlformats.org/markup-compatibility/2006" xmlns:aink="http://schemas.microsoft.com/office/drawing/2016/ink" xmlns:am3d="http://schemas.microsoft.com/office/drawing/2017/model3d" xmlns:o="urn:schemas-microsoft-com:office:office" xmlns:oel="http://schemas.microsoft.com/office/2019/extlst" xmlns:r="http://schemas.openxmlformats.org/officeDocument/2006/relationships" xmlns:m="http://schemas.openxmlformats.org/officeDocument/2006/math" xmlns:v="urn:schemas-microsoft-com:vml" xmlns:wp14="http://schemas.microsoft.com/office/word/2010/wordprocessingDrawing" xmlns:wp="http://schemas.openxmlformats.org/drawingml/2006/wordprocessingDrawing" xmlns:w10="urn:schemas-microsoft-com:office:word" xmlns:w="http://schemas.openxmlformats.org/wordprocessingml/2006/main" xmlns:w14="http://schemas.microsoft.com/office/word/2010/wordml" xmlns:w15="http://schemas.microsoft.com/office/word/2012/wordml" xmlns:w16cex="http://schemas.microsoft.com/office/word/2018/wordml/cex" xmlns:w16cid="http://schemas.microsoft.com/office/word/2016/wordml/cid" xmlns:w16="http://schemas.microsoft.com/office/word/2018/wordml" xmlns:w16sdtdh="http://schemas.microsoft.com/office/word/2020/wordml/sdtdatahash" xmlns:w16se="http://schemas.microsoft.com/office/word/2015/wordml/symex" xmlns:wpg="http://schemas.microsoft.com/office/word/2010/wordprocessingGroup" xmlns:wpi="http://schemas.microsoft.com/office/word/2010/wordprocessingInk" xmlns:wne="http://schemas.microsoft.com/office/word/2006/wordml" xmlns:wps="http://schemas.microsoft.com/office/word/2010/wordprocessingShape" mc:Ignorable="w14 w15 w16se w16cid w16 w16cex w16sdtdh wp14">
   <w:p>
     <w:pPr>
       <w:spacing w:after="0"/>
@@ -5110,7 +5115,7 @@
         <w:noProof/>
       </w:rPr>
       <w:drawing>
-        <wp:anchor distT="0" distB="0" distL="114300" distR="114300" simplePos="0" relativeHeight="251658240" behindDoc="0" locked="0" layoutInCell="1" allowOverlap="0">
+        <wp:anchor distT="0" distB="0" distL="114300" distR="114300" simplePos="0" relativeHeight="251658240" behindDoc="0" locked="0" layoutInCell="1" allowOverlap="0" wp14:anchorId="07298D47" wp14:editId="601D9F54">
           <wp:simplePos x="0" y="0"/>
           <wp:positionH relativeFrom="page">
             <wp:posOffset>5219700</wp:posOffset>
@@ -5156,7 +5161,7 @@
         <w:noProof/>
       </w:rPr>
       <w:drawing>
-        <wp:anchor distT="0" distB="0" distL="114300" distR="114300" simplePos="0" relativeHeight="251659264" behindDoc="0" locked="0" layoutInCell="1" allowOverlap="0">
+        <wp:anchor distT="0" distB="0" distL="114300" distR="114300" simplePos="0" relativeHeight="251659264" behindDoc="0" locked="0" layoutInCell="1" allowOverlap="0" wp14:anchorId="6B763EBE" wp14:editId="3251E813">
           <wp:simplePos x="0" y="0"/>
           <wp:positionH relativeFrom="page">
             <wp:posOffset>1098550</wp:posOffset>
@@ -5271,7 +5276,7 @@
 </file>
 
 <file path=word/header2.xml><?xml version="1.0" encoding="utf-8"?>
-<w:hdr xmlns:wpc="http://schemas.microsoft.com/office/word/2010/wordprocessingCanvas" xmlns:cx="http://schemas.microsoft.com/office/drawing/2014/chartex" xmlns:cx1="http://schemas.microsoft.com/office/drawing/2015/9/8/chartex" xmlns:cx2="http://schemas.microsoft.com/office/drawing/2015/10/21/chartex" xmlns:cx3="http://schemas.microsoft.com/office/drawing/2016/5/9/chartex" xmlns:cx4="http://schemas.microsoft.com/office/drawing/2016/5/10/chartex" xmlns:cx5="http://schemas.microsoft.com/office/drawing/2016/5/11/chartex" xmlns:cx6="http://schemas.microsoft.com/office/drawing/2016/5/12/chartex" xmlns:cx7="http://schemas.microsoft.com/office/drawing/2016/5/13/chartex" xmlns:cx8="http://schemas.microsoft.com/office/drawing/2016/5/14/chartex" xmlns:mc="http://schemas.openxmlformats.org/markup-compatibility/2006" xmlns:aink="http://schemas.microsoft.com/office/drawing/2016/ink" xmlns:am3d="http://schemas.microsoft.com/office/drawing/2017/model3d" xmlns:o="urn:schemas-microsoft-com:office:office" xmlns:r="http://schemas.openxmlformats.org/officeDocument/2006/relationships" xmlns:m="http://schemas.openxmlformats.org/officeDocument/2006/math" xmlns:v="urn:schemas-microsoft-com:vml" xmlns:wp14="http://schemas.microsoft.com/office/word/2010/wordprocessingDrawing" xmlns:wp="http://schemas.openxmlformats.org/drawingml/2006/wordprocessingDrawing" xmlns:w10="urn:schemas-microsoft-com:office:word" xmlns:w="http://schemas.openxmlformats.org/wordprocessingml/2006/main" xmlns:w14="http://schemas.microsoft.com/office/word/2010/wordml" xmlns:w15="http://schemas.microsoft.com/office/word/2012/wordml" xmlns:w16cid="http://schemas.microsoft.com/office/word/2016/wordml/cid" xmlns:w16se="http://schemas.microsoft.com/office/word/2015/wordml/symex" xmlns:wpg="http://schemas.microsoft.com/office/word/2010/wordprocessingGroup" xmlns:wpi="http://schemas.microsoft.com/office/word/2010/wordprocessingInk" xmlns:wne="http://schemas.microsoft.com/office/word/2006/wordml" xmlns:wps="http://schemas.microsoft.com/office/word/2010/wordprocessingShape" mc:Ignorable="w14 w15 w16se w16cid wp14">
+<w:hdr xmlns:wpc="http://schemas.microsoft.com/office/word/2010/wordprocessingCanvas" xmlns:cx="http://schemas.microsoft.com/office/drawing/2014/chartex" xmlns:cx1="http://schemas.microsoft.com/office/drawing/2015/9/8/chartex" xmlns:cx2="http://schemas.microsoft.com/office/drawing/2015/10/21/chartex" xmlns:cx3="http://schemas.microsoft.com/office/drawing/2016/5/9/chartex" xmlns:cx4="http://schemas.microsoft.com/office/drawing/2016/5/10/chartex" xmlns:cx5="http://schemas.microsoft.com/office/drawing/2016/5/11/chartex" xmlns:cx6="http://schemas.microsoft.com/office/drawing/2016/5/12/chartex" xmlns:cx7="http://schemas.microsoft.com/office/drawing/2016/5/13/chartex" xmlns:cx8="http://schemas.microsoft.com/office/drawing/2016/5/14/chartex" xmlns:mc="http://schemas.openxmlformats.org/markup-compatibility/2006" xmlns:aink="http://schemas.microsoft.com/office/drawing/2016/ink" xmlns:am3d="http://schemas.microsoft.com/office/drawing/2017/model3d" xmlns:o="urn:schemas-microsoft-com:office:office" xmlns:oel="http://schemas.microsoft.com/office/2019/extlst" xmlns:r="http://schemas.openxmlformats.org/officeDocument/2006/relationships" xmlns:m="http://schemas.openxmlformats.org/officeDocument/2006/math" xmlns:v="urn:schemas-microsoft-com:vml" xmlns:wp14="http://schemas.microsoft.com/office/word/2010/wordprocessingDrawing" xmlns:wp="http://schemas.openxmlformats.org/drawingml/2006/wordprocessingDrawing" xmlns:w10="urn:schemas-microsoft-com:office:word" xmlns:w="http://schemas.openxmlformats.org/wordprocessingml/2006/main" xmlns:w14="http://schemas.microsoft.com/office/word/2010/wordml" xmlns:w15="http://schemas.microsoft.com/office/word/2012/wordml" xmlns:w16cex="http://schemas.microsoft.com/office/word/2018/wordml/cex" xmlns:w16cid="http://schemas.microsoft.com/office/word/2016/wordml/cid" xmlns:w16="http://schemas.microsoft.com/office/word/2018/wordml" xmlns:w16sdtdh="http://schemas.microsoft.com/office/word/2020/wordml/sdtdatahash" xmlns:w16se="http://schemas.microsoft.com/office/word/2015/wordml/symex" xmlns:wpg="http://schemas.microsoft.com/office/word/2010/wordprocessingGroup" xmlns:wpi="http://schemas.microsoft.com/office/word/2010/wordprocessingInk" xmlns:wne="http://schemas.microsoft.com/office/word/2006/wordml" xmlns:wps="http://schemas.microsoft.com/office/word/2010/wordprocessingShape" mc:Ignorable="w14 w15 w16se w16cid w16 w16cex w16sdtdh wp14">
   <w:p>
     <w:pPr>
       <w:spacing w:after="0"/>
@@ -5282,7 +5287,7 @@
         <w:noProof/>
       </w:rPr>
       <w:drawing>
-        <wp:anchor distT="0" distB="0" distL="114300" distR="114300" simplePos="0" relativeHeight="251660288" behindDoc="0" locked="0" layoutInCell="1" allowOverlap="0">
+        <wp:anchor distT="0" distB="0" distL="114300" distR="114300" simplePos="0" relativeHeight="251660288" behindDoc="0" locked="0" layoutInCell="1" allowOverlap="0" wp14:anchorId="0B40EDB5" wp14:editId="54EBF332">
           <wp:simplePos x="0" y="0"/>
           <wp:positionH relativeFrom="page">
             <wp:posOffset>5219700</wp:posOffset>
@@ -5328,7 +5333,7 @@
         <w:noProof/>
       </w:rPr>
       <w:drawing>
-        <wp:anchor distT="0" distB="0" distL="114300" distR="114300" simplePos="0" relativeHeight="251661312" behindDoc="0" locked="0" layoutInCell="1" allowOverlap="0">
+        <wp:anchor distT="0" distB="0" distL="114300" distR="114300" simplePos="0" relativeHeight="251661312" behindDoc="0" locked="0" layoutInCell="1" allowOverlap="0" wp14:anchorId="7ADDB913" wp14:editId="27120E08">
           <wp:simplePos x="0" y="0"/>
           <wp:positionH relativeFrom="page">
             <wp:posOffset>1098550</wp:posOffset>
@@ -5443,7 +5448,7 @@
 </file>
 
 <file path=word/header3.xml><?xml version="1.0" encoding="utf-8"?>
-<w:hdr xmlns:wpc="http://schemas.microsoft.com/office/word/2010/wordprocessingCanvas" xmlns:cx="http://schemas.microsoft.com/office/drawing/2014/chartex" xmlns:cx1="http://schemas.microsoft.com/office/drawing/2015/9/8/chartex" xmlns:cx2="http://schemas.microsoft.com/office/drawing/2015/10/21/chartex" xmlns:cx3="http://schemas.microsoft.com/office/drawing/2016/5/9/chartex" xmlns:cx4="http://schemas.microsoft.com/office/drawing/2016/5/10/chartex" xmlns:cx5="http://schemas.microsoft.com/office/drawing/2016/5/11/chartex" xmlns:cx6="http://schemas.microsoft.com/office/drawing/2016/5/12/chartex" xmlns:cx7="http://schemas.microsoft.com/office/drawing/2016/5/13/chartex" xmlns:cx8="http://schemas.microsoft.com/office/drawing/2016/5/14/chartex" xmlns:mc="http://schemas.openxmlformats.org/markup-compatibility/2006" xmlns:aink="http://schemas.microsoft.com/office/drawing/2016/ink" xmlns:am3d="http://schemas.microsoft.com/office/drawing/2017/model3d" xmlns:o="urn:schemas-microsoft-com:office:office" xmlns:r="http://schemas.openxmlformats.org/officeDocument/2006/relationships" xmlns:m="http://schemas.openxmlformats.org/officeDocument/2006/math" xmlns:v="urn:schemas-microsoft-com:vml" xmlns:wp14="http://schemas.microsoft.com/office/word/2010/wordprocessingDrawing" xmlns:wp="http://schemas.openxmlformats.org/drawingml/2006/wordprocessingDrawing" xmlns:w10="urn:schemas-microsoft-com:office:word" xmlns:w="http://schemas.openxmlformats.org/wordprocessingml/2006/main" xmlns:w14="http://schemas.microsoft.com/office/word/2010/wordml" xmlns:w15="http://schemas.microsoft.com/office/word/2012/wordml" xmlns:w16cid="http://schemas.microsoft.com/office/word/2016/wordml/cid" xmlns:w16se="http://schemas.microsoft.com/office/word/2015/wordml/symex" xmlns:wpg="http://schemas.microsoft.com/office/word/2010/wordprocessingGroup" xmlns:wpi="http://schemas.microsoft.com/office/word/2010/wordprocessingInk" xmlns:wne="http://schemas.microsoft.com/office/word/2006/wordml" xmlns:wps="http://schemas.microsoft.com/office/word/2010/wordprocessingShape" mc:Ignorable="w14 w15 w16se w16cid wp14">
+<w:hdr xmlns:wpc="http://schemas.microsoft.com/office/word/2010/wordprocessingCanvas" xmlns:cx="http://schemas.microsoft.com/office/drawing/2014/chartex" xmlns:cx1="http://schemas.microsoft.com/office/drawing/2015/9/8/chartex" xmlns:cx2="http://schemas.microsoft.com/office/drawing/2015/10/21/chartex" xmlns:cx3="http://schemas.microsoft.com/office/drawing/2016/5/9/chartex" xmlns:cx4="http://schemas.microsoft.com/office/drawing/2016/5/10/chartex" xmlns:cx5="http://schemas.microsoft.com/office/drawing/2016/5/11/chartex" xmlns:cx6="http://schemas.microsoft.com/office/drawing/2016/5/12/chartex" xmlns:cx7="http://schemas.microsoft.com/office/drawing/2016/5/13/chartex" xmlns:cx8="http://schemas.microsoft.com/office/drawing/2016/5/14/chartex" xmlns:mc="http://schemas.openxmlformats.org/markup-compatibility/2006" xmlns:aink="http://schemas.microsoft.com/office/drawing/2016/ink" xmlns:am3d="http://schemas.microsoft.com/office/drawing/2017/model3d" xmlns:o="urn:schemas-microsoft-com:office:office" xmlns:oel="http://schemas.microsoft.com/office/2019/extlst" xmlns:r="http://schemas.openxmlformats.org/officeDocument/2006/relationships" xmlns:m="http://schemas.openxmlformats.org/officeDocument/2006/math" xmlns:v="urn:schemas-microsoft-com:vml" xmlns:wp14="http://schemas.microsoft.com/office/word/2010/wordprocessingDrawing" xmlns:wp="http://schemas.openxmlformats.org/drawingml/2006/wordprocessingDrawing" xmlns:w10="urn:schemas-microsoft-com:office:word" xmlns:w="http://schemas.openxmlformats.org/wordprocessingml/2006/main" xmlns:w14="http://schemas.microsoft.com/office/word/2010/wordml" xmlns:w15="http://schemas.microsoft.com/office/word/2012/wordml" xmlns:w16cex="http://schemas.microsoft.com/office/word/2018/wordml/cex" xmlns:w16cid="http://schemas.microsoft.com/office/word/2016/wordml/cid" xmlns:w16="http://schemas.microsoft.com/office/word/2018/wordml" xmlns:w16sdtdh="http://schemas.microsoft.com/office/word/2020/wordml/sdtdatahash" xmlns:w16se="http://schemas.microsoft.com/office/word/2015/wordml/symex" xmlns:wpg="http://schemas.microsoft.com/office/word/2010/wordprocessingGroup" xmlns:wpi="http://schemas.microsoft.com/office/word/2010/wordprocessingInk" xmlns:wne="http://schemas.microsoft.com/office/word/2006/wordml" xmlns:wps="http://schemas.microsoft.com/office/word/2010/wordprocessingShape" mc:Ignorable="w14 w15 w16se w16cid w16 w16cex w16sdtdh wp14">
   <w:p>
     <w:pPr>
       <w:spacing w:after="0"/>
@@ -5454,7 +5459,7 @@
         <w:noProof/>
       </w:rPr>
       <w:drawing>
-        <wp:anchor distT="0" distB="0" distL="114300" distR="114300" simplePos="0" relativeHeight="251662336" behindDoc="0" locked="0" layoutInCell="1" allowOverlap="0">
+        <wp:anchor distT="0" distB="0" distL="114300" distR="114300" simplePos="0" relativeHeight="251662336" behindDoc="0" locked="0" layoutInCell="1" allowOverlap="0" wp14:anchorId="746574F6" wp14:editId="7345029E">
           <wp:simplePos x="0" y="0"/>
           <wp:positionH relativeFrom="page">
             <wp:posOffset>5219700</wp:posOffset>
@@ -5500,7 +5505,7 @@
         <w:noProof/>
       </w:rPr>
       <w:drawing>
-        <wp:anchor distT="0" distB="0" distL="114300" distR="114300" simplePos="0" relativeHeight="251663360" behindDoc="0" locked="0" layoutInCell="1" allowOverlap="0">
+        <wp:anchor distT="0" distB="0" distL="114300" distR="114300" simplePos="0" relativeHeight="251663360" behindDoc="0" locked="0" layoutInCell="1" allowOverlap="0" wp14:anchorId="39824DFA" wp14:editId="56F63CEC">
           <wp:simplePos x="0" y="0"/>
           <wp:positionH relativeFrom="page">
             <wp:posOffset>1098550</wp:posOffset>
@@ -5615,7 +5620,7 @@
 </file>
 
 <file path=word/numbering.xml><?xml version="1.0" encoding="utf-8"?>
-<w:numbering xmlns:wpc="http://schemas.microsoft.com/office/word/2010/wordprocessingCanvas" xmlns:cx="http://schemas.microsoft.com/office/drawing/2014/chartex" xmlns:cx1="http://schemas.microsoft.com/office/drawing/2015/9/8/chartex" xmlns:cx2="http://schemas.microsoft.com/office/drawing/2015/10/21/chartex" xmlns:cx3="http://schemas.microsoft.com/office/drawing/2016/5/9/chartex" xmlns:cx4="http://schemas.microsoft.com/office/drawing/2016/5/10/chartex" xmlns:cx5="http://schemas.microsoft.com/office/drawing/2016/5/11/chartex" xmlns:cx6="http://schemas.microsoft.com/office/drawing/2016/5/12/chartex" xmlns:cx7="http://schemas.microsoft.com/office/drawing/2016/5/13/chartex" xmlns:cx8="http://schemas.microsoft.com/office/drawing/2016/5/14/chartex" xmlns:mc="http://schemas.openxmlformats.org/markup-compatibility/2006" xmlns:aink="http://schemas.microsoft.com/office/drawing/2016/ink" xmlns:am3d="http://schemas.microsoft.com/office/drawing/2017/model3d" xmlns:o="urn:schemas-microsoft-com:office:office" xmlns:r="http://schemas.openxmlformats.org/officeDocument/2006/relationships" xmlns:m="http://schemas.openxmlformats.org/officeDocument/2006/math" xmlns:v="urn:schemas-microsoft-com:vml" xmlns:wp14="http://schemas.microsoft.com/office/word/2010/wordprocessingDrawing" xmlns:wp="http://schemas.openxmlformats.org/drawingml/2006/wordprocessingDrawing" xmlns:w10="urn:schemas-microsoft-com:office:word" xmlns:w="http://schemas.openxmlformats.org/wordprocessingml/2006/main" xmlns:w14="http://schemas.microsoft.com/office/word/2010/wordml" xmlns:w15="http://schemas.microsoft.com/office/word/2012/wordml" xmlns:w16cid="http://schemas.microsoft.com/office/word/2016/wordml/cid" xmlns:w16se="http://schemas.microsoft.com/office/word/2015/wordml/symex" xmlns:wpg="http://schemas.microsoft.com/office/word/2010/wordprocessingGroup" xmlns:wpi="http://schemas.microsoft.com/office/word/2010/wordprocessingInk" xmlns:wne="http://schemas.microsoft.com/office/word/2006/wordml" xmlns:wps="http://schemas.microsoft.com/office/word/2010/wordprocessingShape" mc:Ignorable="w14 w15 w16se w16cid wp14">
+<w:numbering xmlns:wpc="http://schemas.microsoft.com/office/word/2010/wordprocessingCanvas" xmlns:cx="http://schemas.microsoft.com/office/drawing/2014/chartex" xmlns:cx1="http://schemas.microsoft.com/office/drawing/2015/9/8/chartex" xmlns:cx2="http://schemas.microsoft.com/office/drawing/2015/10/21/chartex" xmlns:cx3="http://schemas.microsoft.com/office/drawing/2016/5/9/chartex" xmlns:cx4="http://schemas.microsoft.com/office/drawing/2016/5/10/chartex" xmlns:cx5="http://schemas.microsoft.com/office/drawing/2016/5/11/chartex" xmlns:cx6="http://schemas.microsoft.com/office/drawing/2016/5/12/chartex" xmlns:cx7="http://schemas.microsoft.com/office/drawing/2016/5/13/chartex" xmlns:cx8="http://schemas.microsoft.com/office/drawing/2016/5/14/chartex" xmlns:mc="http://schemas.openxmlformats.org/markup-compatibility/2006" xmlns:aink="http://schemas.microsoft.com/office/drawing/2016/ink" xmlns:am3d="http://schemas.microsoft.com/office/drawing/2017/model3d" xmlns:o="urn:schemas-microsoft-com:office:office" xmlns:oel="http://schemas.microsoft.com/office/2019/extlst" xmlns:r="http://schemas.openxmlformats.org/officeDocument/2006/relationships" xmlns:m="http://schemas.openxmlformats.org/officeDocument/2006/math" xmlns:v="urn:schemas-microsoft-com:vml" xmlns:wp14="http://schemas.microsoft.com/office/word/2010/wordprocessingDrawing" xmlns:wp="http://schemas.openxmlformats.org/drawingml/2006/wordprocessingDrawing" xmlns:w10="urn:schemas-microsoft-com:office:word" xmlns:w="http://schemas.openxmlformats.org/wordprocessingml/2006/main" xmlns:w14="http://schemas.microsoft.com/office/word/2010/wordml" xmlns:w15="http://schemas.microsoft.com/office/word/2012/wordml" xmlns:w16cex="http://schemas.microsoft.com/office/word/2018/wordml/cex" xmlns:w16cid="http://schemas.microsoft.com/office/word/2016/wordml/cid" xmlns:w16="http://schemas.microsoft.com/office/word/2018/wordml" xmlns:w16sdtdh="http://schemas.microsoft.com/office/word/2020/wordml/sdtdatahash" xmlns:w16se="http://schemas.microsoft.com/office/word/2015/wordml/symex" xmlns:wpg="http://schemas.microsoft.com/office/word/2010/wordprocessingGroup" xmlns:wpi="http://schemas.microsoft.com/office/word/2010/wordprocessingInk" xmlns:wne="http://schemas.microsoft.com/office/word/2006/wordml" xmlns:wps="http://schemas.microsoft.com/office/word/2010/wordprocessingShape" mc:Ignorable="w14 w15 w16se w16cid w16 w16cex w16sdtdh wp14">
   <w:abstractNum w:abstractNumId="0" w15:restartNumberingAfterBreak="0">
     <w:nsid w:val="11936529"/>
     <w:multiLevelType w:val="hybridMultilevel"/>
@@ -6153,20 +6158,20 @@
       </w:rPr>
     </w:lvl>
   </w:abstractNum>
-  <w:num w:numId="1">
+  <w:num w:numId="1" w16cid:durableId="8879097">
     <w:abstractNumId w:val="1"/>
   </w:num>
-  <w:num w:numId="2">
+  <w:num w:numId="2" w16cid:durableId="1487013973">
     <w:abstractNumId w:val="0"/>
   </w:num>
-  <w:num w:numId="3">
+  <w:num w:numId="3" w16cid:durableId="763302149">
     <w:abstractNumId w:val="2"/>
   </w:num>
 </w:numbering>
 </file>
 
 <file path=word/styles.xml><?xml version="1.0" encoding="utf-8"?>
-<w:styles xmlns:mc="http://schemas.openxmlformats.org/markup-compatibility/2006" xmlns:r="http://schemas.openxmlformats.org/officeDocument/2006/relationships" xmlns:w="http://schemas.openxmlformats.org/wordprocessingml/2006/main" xmlns:w14="http://schemas.microsoft.com/office/word/2010/wordml" xmlns:w15="http://schemas.microsoft.com/office/word/2012/wordml" xmlns:w16cid="http://schemas.microsoft.com/office/word/2016/wordml/cid" xmlns:w16se="http://schemas.microsoft.com/office/word/2015/wordml/symex" mc:Ignorable="w14 w15 w16se w16cid">
+<w:styles xmlns:mc="http://schemas.openxmlformats.org/markup-compatibility/2006" xmlns:r="http://schemas.openxmlformats.org/officeDocument/2006/relationships" xmlns:w="http://schemas.openxmlformats.org/wordprocessingml/2006/main" xmlns:w14="http://schemas.microsoft.com/office/word/2010/wordml" xmlns:w15="http://schemas.microsoft.com/office/word/2012/wordml" xmlns:w16cex="http://schemas.microsoft.com/office/word/2018/wordml/cex" xmlns:w16cid="http://schemas.microsoft.com/office/word/2016/wordml/cid" xmlns:w16="http://schemas.microsoft.com/office/word/2018/wordml" xmlns:w16sdtdh="http://schemas.microsoft.com/office/word/2020/wordml/sdtdatahash" xmlns:w16se="http://schemas.microsoft.com/office/word/2015/wordml/symex" mc:Ignorable="w14 w15 w16se w16cid w16 w16cex w16sdtdh">
   <w:docDefaults>
     <w:rPrDefault>
       <w:rPr>
@@ -6568,13 +6573,13 @@
       <w:color w:val="000000"/>
     </w:rPr>
   </w:style>
-  <w:style w:type="character" w:default="1" w:styleId="Fuentedeprrafopredeter">
+  <w:style w:type="character" w:default="1" w:styleId="DefaultParagraphFont">
     <w:name w:val="Default Paragraph Font"/>
     <w:uiPriority w:val="1"/>
     <w:semiHidden/>
     <w:unhideWhenUsed/>
   </w:style>
-  <w:style w:type="table" w:default="1" w:styleId="Tablanormal">
+  <w:style w:type="table" w:default="1" w:styleId="TableNormal">
     <w:name w:val="Normal Table"/>
     <w:uiPriority w:val="99"/>
     <w:semiHidden/>
@@ -6589,7 +6594,7 @@
       </w:tblCellMar>
     </w:tblPr>
   </w:style>
-  <w:style w:type="numbering" w:default="1" w:styleId="Sinlista">
+  <w:style w:type="numbering" w:default="1" w:styleId="NoList">
     <w:name w:val="No List"/>
     <w:uiPriority w:val="99"/>
     <w:semiHidden/>
@@ -6609,9 +6614,9 @@
       </w:tblCellMar>
     </w:tblPr>
   </w:style>
-  <w:style w:type="table" w:styleId="Tablaconcuadrcula">
+  <w:style w:type="table" w:styleId="TableGrid0">
     <w:name w:val="Table Grid"/>
-    <w:basedOn w:val="Tablanormal"/>
+    <w:basedOn w:val="TableNormal"/>
     <w:uiPriority w:val="39"/>
     <w:rsid w:val="0094113D"/>
     <w:pPr>
@@ -6628,7 +6633,7 @@
       </w:tblBorders>
     </w:tblPr>
   </w:style>
-  <w:style w:type="paragraph" w:styleId="Prrafodelista">
+  <w:style w:type="paragraph" w:styleId="ListParagraph">
     <w:name w:val="List Paragraph"/>
     <w:basedOn w:val="Normal"/>
     <w:uiPriority w:val="34"/>

</xml_diff>